<commit_message>
Added a subtitle on develop
</commit_message>
<xml_diff>
--- a/GIT.docx
+++ b/GIT.docx
@@ -1117,15 +1117,81 @@
       <w:r>
         <w:t>--</w:t>
       </w:r>
-      <w:r>
-        <w:t>graph</w:t>
-      </w:r>
+      <w:proofErr w:type="spellStart"/>
+      <w:r>
+        <w:t>oneline</w:t>
+      </w:r>
+      <w:proofErr w:type="spellEnd"/>
       <w:r>
         <w:t xml:space="preserve"> </w:t>
       </w:r>
       <w:r>
         <w:t>--</w:t>
       </w:r>
+      <w:r>
+        <w:t>decorate</w:t>
+      </w:r>
+      <w:r>
+        <w:t xml:space="preserve"> </w:t>
+      </w:r>
+      <w:r>
+        <w:t xml:space="preserve">–graph </w:t>
+      </w:r>
+      <w:r>
+        <w:t>--</w:t>
+      </w:r>
+      <w:r>
+        <w:t>all</w:t>
+      </w:r>
+    </w:p>
+    <w:p>
+      <w:proofErr w:type="spellStart"/>
+      <w:r>
+        <w:t>g</w:t>
+      </w:r>
+      <w:r>
+        <w:t>it</w:t>
+      </w:r>
+      <w:proofErr w:type="spellEnd"/>
+      <w:r>
+        <w:t xml:space="preserve"> </w:t>
+      </w:r>
+      <w:proofErr w:type="spellStart"/>
+      <w:r>
+        <w:t>config</w:t>
+      </w:r>
+      <w:proofErr w:type="spellEnd"/>
+      <w:r>
+        <w:t xml:space="preserve"> </w:t>
+      </w:r>
+      <w:r>
+        <w:t>--</w:t>
+      </w:r>
+      <w:r>
+        <w:t xml:space="preserve">global </w:t>
+      </w:r>
+      <w:proofErr w:type="spellStart"/>
+      <w:proofErr w:type="gramStart"/>
+      <w:r>
+        <w:t>alias.l</w:t>
+      </w:r>
+      <w:proofErr w:type="spellEnd"/>
+      <w:r>
+        <w:t xml:space="preserve"> </w:t>
+      </w:r>
+      <w:r>
+        <w:t xml:space="preserve"> </w:t>
+      </w:r>
+      <w:r>
+        <w:t>”</w:t>
+      </w:r>
+      <w:proofErr w:type="gramEnd"/>
+      <w:r>
+        <w:t xml:space="preserve">log </w:t>
+      </w:r>
+      <w:r>
+        <w:t>--</w:t>
+      </w:r>
       <w:proofErr w:type="spellStart"/>
       <w:r>
         <w:t>oneline</w:t>
@@ -1138,76 +1204,10 @@
         <w:t>--</w:t>
       </w:r>
       <w:r>
-        <w:t>decorate</w:t>
-      </w:r>
-      <w:r>
-        <w:t xml:space="preserve"> --</w:t>
-      </w:r>
-      <w:r>
-        <w:t>all</w:t>
-      </w:r>
-    </w:p>
-    <w:p>
-      <w:proofErr w:type="spellStart"/>
-      <w:r>
-        <w:t>g</w:t>
-      </w:r>
-      <w:r>
-        <w:t>it</w:t>
-      </w:r>
-      <w:proofErr w:type="spellEnd"/>
-      <w:r>
-        <w:t xml:space="preserve"> </w:t>
-      </w:r>
-      <w:proofErr w:type="spellStart"/>
-      <w:r>
-        <w:t>config</w:t>
-      </w:r>
-      <w:proofErr w:type="spellEnd"/>
-      <w:r>
-        <w:t xml:space="preserve"> </w:t>
-      </w:r>
-      <w:r>
-        <w:t>--</w:t>
-      </w:r>
-      <w:r>
-        <w:t xml:space="preserve">global </w:t>
-      </w:r>
-      <w:proofErr w:type="spellStart"/>
-      <w:proofErr w:type="gramStart"/>
-      <w:r>
-        <w:t>alias.l</w:t>
-      </w:r>
-      <w:proofErr w:type="spellEnd"/>
-      <w:r>
-        <w:t xml:space="preserve"> ”</w:t>
-      </w:r>
-      <w:proofErr w:type="gramEnd"/>
-      <w:r>
-        <w:t xml:space="preserve">log </w:t>
-      </w:r>
-      <w:r>
-        <w:t>--</w:t>
-      </w:r>
-      <w:r>
-        <w:t xml:space="preserve">graph </w:t>
-      </w:r>
-      <w:r>
-        <w:t>--</w:t>
-      </w:r>
-      <w:proofErr w:type="spellStart"/>
-      <w:r>
-        <w:t>oneline</w:t>
-      </w:r>
-      <w:proofErr w:type="spellEnd"/>
-      <w:r>
-        <w:t xml:space="preserve"> </w:t>
-      </w:r>
-      <w:r>
-        <w:t>--</w:t>
-      </w:r>
-      <w:r>
         <w:t xml:space="preserve">decorate </w:t>
+      </w:r>
+      <w:r>
+        <w:t xml:space="preserve">–graph </w:t>
       </w:r>
       <w:r>
         <w:t>--</w:t>
@@ -1490,7 +1490,19 @@
       </w:r>
       <w:proofErr w:type="spellEnd"/>
       <w:r>
-        <w:t xml:space="preserve"> –global user.name “John Doe”</w:t>
+        <w:t xml:space="preserve"> </w:t>
+      </w:r>
+      <w:r>
+        <w:t>--</w:t>
+      </w:r>
+      <w:r>
+        <w:t>global user.name “</w:t>
+      </w:r>
+      <w:r>
+        <w:t>Bogdan Nistor</w:t>
+      </w:r>
+      <w:r>
+        <w:t>”</w:t>
       </w:r>
     </w:p>
     <w:p>
@@ -1510,7 +1522,13 @@
       </w:r>
       <w:proofErr w:type="spellEnd"/>
       <w:r>
-        <w:t xml:space="preserve"> –global </w:t>
+        <w:t xml:space="preserve"> </w:t>
+      </w:r>
+      <w:r>
+        <w:t>--</w:t>
+      </w:r>
+      <w:r>
+        <w:t xml:space="preserve">global </w:t>
       </w:r>
       <w:proofErr w:type="spellStart"/>
       <w:r>
@@ -1525,7 +1543,7 @@
           <w:rPr>
             <w:rStyle w:val="Hyperlink"/>
           </w:rPr>
-          <w:t>jogn@doe.com</w:t>
+          <w:t>bognist@yahoo.com</w:t>
         </w:r>
       </w:hyperlink>
     </w:p>
@@ -1915,7 +1933,13 @@
       </w:r>
       <w:proofErr w:type="spellEnd"/>
       <w:r>
-        <w:t xml:space="preserve"> –global user.name “</w:t>
+        <w:t xml:space="preserve"> </w:t>
+      </w:r>
+      <w:r>
+        <w:t>--</w:t>
+      </w:r>
+      <w:r>
+        <w:t>global user.name “</w:t>
       </w:r>
       <w:proofErr w:type="spellStart"/>
       <w:r>
@@ -1951,7 +1975,13 @@
       </w:r>
       <w:proofErr w:type="spellEnd"/>
       <w:r>
-        <w:t xml:space="preserve"> –global </w:t>
+        <w:t xml:space="preserve"> </w:t>
+      </w:r>
+      <w:r>
+        <w:t>--</w:t>
+      </w:r>
+      <w:r>
+        <w:t xml:space="preserve">global </w:t>
       </w:r>
       <w:proofErr w:type="spellStart"/>
       <w:r>
@@ -1975,12 +2005,10 @@
     </w:p>
     <w:p>
       <w:proofErr w:type="spellStart"/>
-      <w:proofErr w:type="gramStart"/>
       <w:r>
         <w:t>git</w:t>
       </w:r>
       <w:proofErr w:type="spellEnd"/>
-      <w:proofErr w:type="gramEnd"/>
       <w:r>
         <w:t xml:space="preserve"> </w:t>
       </w:r>
@@ -1990,7 +2018,15 @@
       </w:r>
       <w:proofErr w:type="spellEnd"/>
       <w:r>
-        <w:t xml:space="preserve"> –global </w:t>
+        <w:t xml:space="preserve"> </w:t>
+      </w:r>
+      <w:r>
+        <w:t>--</w:t>
+      </w:r>
+      <w:bookmarkStart w:id="0" w:name="_GoBack"/>
+      <w:bookmarkEnd w:id="0"/>
+      <w:r>
+        <w:t xml:space="preserve">global </w:t>
       </w:r>
       <w:proofErr w:type="spellStart"/>
       <w:r>
@@ -3383,7 +3419,14 @@
         <w:rPr>
           <w:color w:val="FF0000"/>
         </w:rPr>
-        <w:t xml:space="preserve"> ( </w:t>
+        <w:t xml:space="preserve"> </w:t>
+      </w:r>
+      <w:proofErr w:type="gramStart"/>
+      <w:r>
+        <w:rPr>
+          <w:color w:val="FF0000"/>
+        </w:rPr>
+        <w:t xml:space="preserve">( </w:t>
       </w:r>
       <w:proofErr w:type="spellStart"/>
       <w:r>
@@ -3393,6 +3436,7 @@
         <w:t>adauga</w:t>
       </w:r>
       <w:proofErr w:type="spellEnd"/>
+      <w:proofErr w:type="gramEnd"/>
       <w:r>
         <w:rPr>
           <w:color w:val="FF0000"/>
@@ -3427,8 +3471,320 @@
         </w:rPr>
         <w:t xml:space="preserve"> current)</w:t>
       </w:r>
-      <w:bookmarkStart w:id="0" w:name="_GoBack"/>
-      <w:bookmarkEnd w:id="0"/>
+    </w:p>
+    <w:p>
+      <w:pPr>
+        <w:tabs>
+          <w:tab w:val="left" w:pos="1520"/>
+        </w:tabs>
+        <w:rPr>
+          <w:color w:val="FF0000"/>
+        </w:rPr>
+      </w:pPr>
+      <w:r>
+        <w:rPr>
+          <w:color w:val="FF0000"/>
+        </w:rPr>
+        <w:t xml:space="preserve">Ca </w:t>
+      </w:r>
+      <w:proofErr w:type="spellStart"/>
+      <w:proofErr w:type="gramStart"/>
+      <w:r>
+        <w:rPr>
+          <w:color w:val="FF0000"/>
+        </w:rPr>
+        <w:t>sa</w:t>
+      </w:r>
+      <w:proofErr w:type="spellEnd"/>
+      <w:proofErr w:type="gramEnd"/>
+      <w:r>
+        <w:rPr>
+          <w:color w:val="FF0000"/>
+        </w:rPr>
+        <w:t xml:space="preserve"> nu ma </w:t>
+      </w:r>
+      <w:proofErr w:type="spellStart"/>
+      <w:r>
+        <w:rPr>
+          <w:color w:val="FF0000"/>
+        </w:rPr>
+        <w:t>mai</w:t>
+      </w:r>
+      <w:proofErr w:type="spellEnd"/>
+      <w:r>
+        <w:rPr>
+          <w:color w:val="FF0000"/>
+        </w:rPr>
+        <w:t xml:space="preserve"> </w:t>
+      </w:r>
+      <w:proofErr w:type="spellStart"/>
+      <w:r>
+        <w:rPr>
+          <w:color w:val="FF0000"/>
+        </w:rPr>
+        <w:t>bage</w:t>
+      </w:r>
+      <w:proofErr w:type="spellEnd"/>
+      <w:r>
+        <w:rPr>
+          <w:color w:val="FF0000"/>
+        </w:rPr>
+        <w:t xml:space="preserve"> in vim pot </w:t>
+      </w:r>
+      <w:proofErr w:type="spellStart"/>
+      <w:r>
+        <w:rPr>
+          <w:color w:val="FF0000"/>
+        </w:rPr>
+        <w:t>sa</w:t>
+      </w:r>
+      <w:proofErr w:type="spellEnd"/>
+      <w:r>
+        <w:rPr>
+          <w:color w:val="FF0000"/>
+        </w:rPr>
+        <w:t xml:space="preserve"> </w:t>
+      </w:r>
+      <w:proofErr w:type="spellStart"/>
+      <w:r>
+        <w:rPr>
+          <w:color w:val="FF0000"/>
+        </w:rPr>
+        <w:t>fac</w:t>
+      </w:r>
+      <w:proofErr w:type="spellEnd"/>
+      <w:r>
+        <w:rPr>
+          <w:color w:val="FF0000"/>
+        </w:rPr>
+        <w:t xml:space="preserve"> commit </w:t>
+      </w:r>
+      <w:proofErr w:type="spellStart"/>
+      <w:r>
+        <w:rPr>
+          <w:color w:val="FF0000"/>
+        </w:rPr>
+        <w:t>astfel</w:t>
+      </w:r>
+      <w:proofErr w:type="spellEnd"/>
+      <w:r>
+        <w:rPr>
+          <w:color w:val="FF0000"/>
+        </w:rPr>
+        <w:t>:</w:t>
+      </w:r>
+    </w:p>
+    <w:p>
+      <w:pPr>
+        <w:tabs>
+          <w:tab w:val="left" w:pos="1520"/>
+        </w:tabs>
+        <w:rPr>
+          <w:color w:val="FF0000"/>
+        </w:rPr>
+      </w:pPr>
+      <w:proofErr w:type="spellStart"/>
+      <w:r>
+        <w:rPr>
+          <w:color w:val="FF0000"/>
+        </w:rPr>
+        <w:t>Git</w:t>
+      </w:r>
+      <w:proofErr w:type="spellEnd"/>
+      <w:r>
+        <w:rPr>
+          <w:color w:val="FF0000"/>
+        </w:rPr>
+        <w:t xml:space="preserve"> commit –m “Added a heading to the index</w:t>
+      </w:r>
+      <w:r>
+        <w:rPr>
+          <w:color w:val="FF0000"/>
+        </w:rPr>
+        <w:t xml:space="preserve"> file”</w:t>
+      </w:r>
+    </w:p>
+    <w:p>
+      <w:pPr>
+        <w:tabs>
+          <w:tab w:val="left" w:pos="1520"/>
+        </w:tabs>
+        <w:rPr>
+          <w:color w:val="FF0000"/>
+        </w:rPr>
+      </w:pPr>
+      <w:proofErr w:type="spellStart"/>
+      <w:r>
+        <w:rPr>
+          <w:color w:val="FF0000"/>
+        </w:rPr>
+        <w:t>Git</w:t>
+      </w:r>
+      <w:proofErr w:type="spellEnd"/>
+      <w:r>
+        <w:rPr>
+          <w:color w:val="FF0000"/>
+        </w:rPr>
+        <w:t xml:space="preserve"> log </w:t>
+      </w:r>
+      <w:proofErr w:type="gramStart"/>
+      <w:r>
+        <w:rPr>
+          <w:color w:val="FF0000"/>
+        </w:rPr>
+        <w:t xml:space="preserve">( </w:t>
+      </w:r>
+      <w:proofErr w:type="spellStart"/>
+      <w:r>
+        <w:rPr>
+          <w:color w:val="FF0000"/>
+        </w:rPr>
+        <w:t>sa</w:t>
+      </w:r>
+      <w:proofErr w:type="spellEnd"/>
+      <w:proofErr w:type="gramEnd"/>
+      <w:r>
+        <w:rPr>
+          <w:color w:val="FF0000"/>
+        </w:rPr>
+        <w:t xml:space="preserve"> </w:t>
+      </w:r>
+      <w:proofErr w:type="spellStart"/>
+      <w:r>
+        <w:rPr>
+          <w:color w:val="FF0000"/>
+        </w:rPr>
+        <w:t>vad</w:t>
+      </w:r>
+      <w:proofErr w:type="spellEnd"/>
+      <w:r>
+        <w:rPr>
+          <w:color w:val="FF0000"/>
+        </w:rPr>
+        <w:t xml:space="preserve"> </w:t>
+      </w:r>
+      <w:proofErr w:type="spellStart"/>
+      <w:r>
+        <w:rPr>
+          <w:color w:val="FF0000"/>
+        </w:rPr>
+        <w:t>toate</w:t>
+      </w:r>
+      <w:proofErr w:type="spellEnd"/>
+      <w:r>
+        <w:rPr>
+          <w:color w:val="FF0000"/>
+        </w:rPr>
+        <w:t xml:space="preserve"> commit-</w:t>
+      </w:r>
+      <w:proofErr w:type="spellStart"/>
+      <w:r>
+        <w:rPr>
+          <w:color w:val="FF0000"/>
+        </w:rPr>
+        <w:t>urile</w:t>
+      </w:r>
+      <w:proofErr w:type="spellEnd"/>
+      <w:r>
+        <w:rPr>
+          <w:color w:val="FF0000"/>
+        </w:rPr>
+        <w:t xml:space="preserve"> )</w:t>
+      </w:r>
+    </w:p>
+    <w:p>
+      <w:pPr>
+        <w:tabs>
+          <w:tab w:val="left" w:pos="1520"/>
+        </w:tabs>
+        <w:rPr>
+          <w:color w:val="FF0000"/>
+        </w:rPr>
+      </w:pPr>
+    </w:p>
+    <w:p>
+      <w:pPr>
+        <w:tabs>
+          <w:tab w:val="left" w:pos="1520"/>
+        </w:tabs>
+        <w:rPr>
+          <w:color w:val="FF0000"/>
+        </w:rPr>
+      </w:pPr>
+      <w:r>
+        <w:rPr>
+          <w:color w:val="FF0000"/>
+        </w:rPr>
+        <w:t xml:space="preserve">Pot </w:t>
+      </w:r>
+      <w:proofErr w:type="spellStart"/>
+      <w:proofErr w:type="gramStart"/>
+      <w:r>
+        <w:rPr>
+          <w:color w:val="FF0000"/>
+        </w:rPr>
+        <w:t>sa</w:t>
+      </w:r>
+      <w:proofErr w:type="spellEnd"/>
+      <w:proofErr w:type="gramEnd"/>
+      <w:r>
+        <w:rPr>
+          <w:color w:val="FF0000"/>
+        </w:rPr>
+        <w:t xml:space="preserve"> </w:t>
+      </w:r>
+      <w:proofErr w:type="spellStart"/>
+      <w:r>
+        <w:rPr>
+          <w:color w:val="FF0000"/>
+        </w:rPr>
+        <w:t>ies</w:t>
+      </w:r>
+      <w:proofErr w:type="spellEnd"/>
+      <w:r>
+        <w:rPr>
+          <w:color w:val="FF0000"/>
+        </w:rPr>
+        <w:t xml:space="preserve"> din </w:t>
+      </w:r>
+      <w:proofErr w:type="spellStart"/>
+      <w:r>
+        <w:rPr>
+          <w:color w:val="FF0000"/>
+        </w:rPr>
+        <w:t>meniul</w:t>
+      </w:r>
+      <w:proofErr w:type="spellEnd"/>
+      <w:r>
+        <w:rPr>
+          <w:color w:val="FF0000"/>
+        </w:rPr>
+        <w:t xml:space="preserve"> </w:t>
+      </w:r>
+      <w:proofErr w:type="spellStart"/>
+      <w:r>
+        <w:rPr>
+          <w:color w:val="FF0000"/>
+        </w:rPr>
+        <w:t>acesta</w:t>
+      </w:r>
+      <w:proofErr w:type="spellEnd"/>
+      <w:r>
+        <w:rPr>
+          <w:color w:val="FF0000"/>
+        </w:rPr>
+        <w:t xml:space="preserve"> cu “q”</w:t>
+      </w:r>
+    </w:p>
+    <w:p>
+      <w:pPr>
+        <w:tabs>
+          <w:tab w:val="left" w:pos="1520"/>
+        </w:tabs>
+        <w:rPr>
+          <w:color w:val="FF0000"/>
+        </w:rPr>
+      </w:pPr>
     </w:p>
     <w:p>
       <w:pPr>

</xml_diff>